<commit_message>
Updated docs with the new ERD
</commit_message>
<xml_diff>
--- a/docs/Blockpanel.docx
+++ b/docs/Blockpanel.docx
@@ -572,7 +572,7 @@
       <w:pPr>
         <w:pStyle w:val="Kop1"/>
       </w:pPr>
-      <w:bookmarkStart w:id="0" w:name="_Toc211945821"/>
+      <w:bookmarkStart w:id="0" w:name="_Toc213151859"/>
       <w:r>
         <w:lastRenderedPageBreak/>
         <w:t>Inleiding</w:t>
@@ -666,7 +666,7 @@
           <w:r>
             <w:fldChar w:fldCharType="separate"/>
           </w:r>
-          <w:hyperlink w:anchor="_Toc211945821" w:history="1">
+          <w:hyperlink w:anchor="_Toc213151859" w:history="1">
             <w:r>
               <w:rPr>
                 <w:rStyle w:val="Hyperlink"/>
@@ -693,7 +693,7 @@
                 <w:noProof/>
                 <w:webHidden/>
               </w:rPr>
-              <w:instrText xml:space="preserve"> PAGEREF _Toc211945821 \h </w:instrText>
+              <w:instrText xml:space="preserve"> PAGEREF _Toc213151859 \h </w:instrText>
             </w:r>
             <w:r>
               <w:rPr>
@@ -736,7 +736,7 @@
               <w:lang w:eastAsia="nl-NL"/>
             </w:rPr>
           </w:pPr>
-          <w:hyperlink w:anchor="_Toc211945822" w:history="1">
+          <w:hyperlink w:anchor="_Toc213151860" w:history="1">
             <w:r>
               <w:rPr>
                 <w:rStyle w:val="Hyperlink"/>
@@ -763,7 +763,7 @@
                 <w:noProof/>
                 <w:webHidden/>
               </w:rPr>
-              <w:instrText xml:space="preserve"> PAGEREF _Toc211945822 \h </w:instrText>
+              <w:instrText xml:space="preserve"> PAGEREF _Toc213151860 \h </w:instrText>
             </w:r>
             <w:r>
               <w:rPr>
@@ -806,7 +806,7 @@
               <w:lang w:eastAsia="nl-NL"/>
             </w:rPr>
           </w:pPr>
-          <w:hyperlink w:anchor="_Toc211945823" w:history="1">
+          <w:hyperlink w:anchor="_Toc213151861" w:history="1">
             <w:r>
               <w:rPr>
                 <w:rStyle w:val="Hyperlink"/>
@@ -833,7 +833,7 @@
                 <w:noProof/>
                 <w:webHidden/>
               </w:rPr>
-              <w:instrText xml:space="preserve"> PAGEREF _Toc211945823 \h </w:instrText>
+              <w:instrText xml:space="preserve"> PAGEREF _Toc213151861 \h </w:instrText>
             </w:r>
             <w:r>
               <w:rPr>
@@ -876,7 +876,7 @@
               <w:lang w:eastAsia="nl-NL"/>
             </w:rPr>
           </w:pPr>
-          <w:hyperlink w:anchor="_Toc211945824" w:history="1">
+          <w:hyperlink w:anchor="_Toc213151862" w:history="1">
             <w:r>
               <w:rPr>
                 <w:rStyle w:val="Hyperlink"/>
@@ -903,7 +903,7 @@
                 <w:noProof/>
                 <w:webHidden/>
               </w:rPr>
-              <w:instrText xml:space="preserve"> PAGEREF _Toc211945824 \h </w:instrText>
+              <w:instrText xml:space="preserve"> PAGEREF _Toc213151862 \h </w:instrText>
             </w:r>
             <w:r>
               <w:rPr>
@@ -946,7 +946,7 @@
               <w:lang w:eastAsia="nl-NL"/>
             </w:rPr>
           </w:pPr>
-          <w:hyperlink w:anchor="_Toc211945825" w:history="1">
+          <w:hyperlink w:anchor="_Toc213151863" w:history="1">
             <w:r>
               <w:rPr>
                 <w:rStyle w:val="Hyperlink"/>
@@ -973,7 +973,7 @@
                 <w:noProof/>
                 <w:webHidden/>
               </w:rPr>
-              <w:instrText xml:space="preserve"> PAGEREF _Toc211945825 \h </w:instrText>
+              <w:instrText xml:space="preserve"> PAGEREF _Toc213151863 \h </w:instrText>
             </w:r>
             <w:r>
               <w:rPr>
@@ -1016,7 +1016,7 @@
               <w:lang w:eastAsia="nl-NL"/>
             </w:rPr>
           </w:pPr>
-          <w:hyperlink w:anchor="_Toc211945826" w:history="1">
+          <w:hyperlink w:anchor="_Toc213151864" w:history="1">
             <w:r>
               <w:rPr>
                 <w:rStyle w:val="Hyperlink"/>
@@ -1043,7 +1043,7 @@
                 <w:noProof/>
                 <w:webHidden/>
               </w:rPr>
-              <w:instrText xml:space="preserve"> PAGEREF _Toc211945826 \h </w:instrText>
+              <w:instrText xml:space="preserve"> PAGEREF _Toc213151864 \h </w:instrText>
             </w:r>
             <w:r>
               <w:rPr>
@@ -1086,7 +1086,7 @@
               <w:lang w:eastAsia="nl-NL"/>
             </w:rPr>
           </w:pPr>
-          <w:hyperlink w:anchor="_Toc211945827" w:history="1">
+          <w:hyperlink w:anchor="_Toc213151865" w:history="1">
             <w:r>
               <w:rPr>
                 <w:rStyle w:val="Hyperlink"/>
@@ -1113,7 +1113,7 @@
                 <w:noProof/>
                 <w:webHidden/>
               </w:rPr>
-              <w:instrText xml:space="preserve"> PAGEREF _Toc211945827 \h </w:instrText>
+              <w:instrText xml:space="preserve"> PAGEREF _Toc213151865 \h </w:instrText>
             </w:r>
             <w:r>
               <w:rPr>
@@ -1156,7 +1156,7 @@
               <w:lang w:eastAsia="nl-NL"/>
             </w:rPr>
           </w:pPr>
-          <w:hyperlink w:anchor="_Toc211945828" w:history="1">
+          <w:hyperlink w:anchor="_Toc213151866" w:history="1">
             <w:r>
               <w:rPr>
                 <w:rStyle w:val="Hyperlink"/>
@@ -1183,7 +1183,7 @@
                 <w:noProof/>
                 <w:webHidden/>
               </w:rPr>
-              <w:instrText xml:space="preserve"> PAGEREF _Toc211945828 \h </w:instrText>
+              <w:instrText xml:space="preserve"> PAGEREF _Toc213151866 \h </w:instrText>
             </w:r>
             <w:r>
               <w:rPr>
@@ -1226,7 +1226,7 @@
               <w:lang w:eastAsia="nl-NL"/>
             </w:rPr>
           </w:pPr>
-          <w:hyperlink w:anchor="_Toc211945829" w:history="1">
+          <w:hyperlink w:anchor="_Toc213151867" w:history="1">
             <w:r>
               <w:rPr>
                 <w:rStyle w:val="Hyperlink"/>
@@ -1253,7 +1253,7 @@
                 <w:noProof/>
                 <w:webHidden/>
               </w:rPr>
-              <w:instrText xml:space="preserve"> PAGEREF _Toc211945829 \h </w:instrText>
+              <w:instrText xml:space="preserve"> PAGEREF _Toc213151867 \h </w:instrText>
             </w:r>
             <w:r>
               <w:rPr>
@@ -1296,7 +1296,7 @@
               <w:lang w:eastAsia="nl-NL"/>
             </w:rPr>
           </w:pPr>
-          <w:hyperlink w:anchor="_Toc211945830" w:history="1">
+          <w:hyperlink w:anchor="_Toc213151868" w:history="1">
             <w:r>
               <w:rPr>
                 <w:rStyle w:val="Hyperlink"/>
@@ -1323,7 +1323,7 @@
                 <w:noProof/>
                 <w:webHidden/>
               </w:rPr>
-              <w:instrText xml:space="preserve"> PAGEREF _Toc211945830 \h </w:instrText>
+              <w:instrText xml:space="preserve"> PAGEREF _Toc213151868 \h </w:instrText>
             </w:r>
             <w:r>
               <w:rPr>
@@ -1366,7 +1366,7 @@
               <w:lang w:eastAsia="nl-NL"/>
             </w:rPr>
           </w:pPr>
-          <w:hyperlink w:anchor="_Toc211945831" w:history="1">
+          <w:hyperlink w:anchor="_Toc213151869" w:history="1">
             <w:r>
               <w:rPr>
                 <w:rStyle w:val="Hyperlink"/>
@@ -1393,7 +1393,7 @@
                 <w:noProof/>
                 <w:webHidden/>
               </w:rPr>
-              <w:instrText xml:space="preserve"> PAGEREF _Toc211945831 \h </w:instrText>
+              <w:instrText xml:space="preserve"> PAGEREF _Toc213151869 \h </w:instrText>
             </w:r>
             <w:r>
               <w:rPr>
@@ -1436,7 +1436,7 @@
               <w:lang w:eastAsia="nl-NL"/>
             </w:rPr>
           </w:pPr>
-          <w:hyperlink w:anchor="_Toc211945832" w:history="1">
+          <w:hyperlink w:anchor="_Toc213151870" w:history="1">
             <w:r>
               <w:rPr>
                 <w:rStyle w:val="Hyperlink"/>
@@ -1463,7 +1463,7 @@
                 <w:noProof/>
                 <w:webHidden/>
               </w:rPr>
-              <w:instrText xml:space="preserve"> PAGEREF _Toc211945832 \h </w:instrText>
+              <w:instrText xml:space="preserve"> PAGEREF _Toc213151870 \h </w:instrText>
             </w:r>
             <w:r>
               <w:rPr>
@@ -1506,7 +1506,7 @@
               <w:lang w:eastAsia="nl-NL"/>
             </w:rPr>
           </w:pPr>
-          <w:hyperlink w:anchor="_Toc211945833" w:history="1">
+          <w:hyperlink w:anchor="_Toc213151871" w:history="1">
             <w:r>
               <w:rPr>
                 <w:rStyle w:val="Hyperlink"/>
@@ -1533,7 +1533,7 @@
                 <w:noProof/>
                 <w:webHidden/>
               </w:rPr>
-              <w:instrText xml:space="preserve"> PAGEREF _Toc211945833 \h </w:instrText>
+              <w:instrText xml:space="preserve"> PAGEREF _Toc213151871 \h </w:instrText>
             </w:r>
             <w:r>
               <w:rPr>
@@ -1576,7 +1576,7 @@
               <w:lang w:eastAsia="nl-NL"/>
             </w:rPr>
           </w:pPr>
-          <w:hyperlink w:anchor="_Toc211945834" w:history="1">
+          <w:hyperlink w:anchor="_Toc213151872" w:history="1">
             <w:r>
               <w:rPr>
                 <w:rStyle w:val="Hyperlink"/>
@@ -1603,7 +1603,7 @@
                 <w:noProof/>
                 <w:webHidden/>
               </w:rPr>
-              <w:instrText xml:space="preserve"> PAGEREF _Toc211945834 \h </w:instrText>
+              <w:instrText xml:space="preserve"> PAGEREF _Toc213151872 \h </w:instrText>
             </w:r>
             <w:r>
               <w:rPr>
@@ -1654,7 +1654,7 @@
       <w:pPr>
         <w:pStyle w:val="Kop1"/>
       </w:pPr>
-      <w:bookmarkStart w:id="1" w:name="_Toc211945822"/>
+      <w:bookmarkStart w:id="1" w:name="_Toc213151860"/>
       <w:r>
         <w:lastRenderedPageBreak/>
         <w:t>Het idee</w:t>
@@ -1665,7 +1665,7 @@
       <w:pPr>
         <w:pStyle w:val="Kop2"/>
       </w:pPr>
-      <w:bookmarkStart w:id="2" w:name="_Toc211945823"/>
+      <w:bookmarkStart w:id="2" w:name="_Toc213151861"/>
       <w:r>
         <w:t>Wat ga ik maken en waarom?</w:t>
       </w:r>
@@ -1698,7 +1698,7 @@
       <w:pPr>
         <w:pStyle w:val="Kop2"/>
       </w:pPr>
-      <w:bookmarkStart w:id="3" w:name="_Toc211945824"/>
+      <w:bookmarkStart w:id="3" w:name="_Toc213151862"/>
       <w:r>
         <w:t>Voor wie is de applicatie bedoelt?</w:t>
       </w:r>
@@ -1719,7 +1719,7 @@
       <w:pPr>
         <w:pStyle w:val="Kop2"/>
       </w:pPr>
-      <w:bookmarkStart w:id="4" w:name="_Toc211945825"/>
+      <w:bookmarkStart w:id="4" w:name="_Toc213151863"/>
       <w:r>
         <w:t>Nieuwe functionaliteiten</w:t>
       </w:r>
@@ -1740,7 +1740,7 @@
       <w:pPr>
         <w:pStyle w:val="Kop2"/>
       </w:pPr>
-      <w:bookmarkStart w:id="5" w:name="_Toc211945826"/>
+      <w:bookmarkStart w:id="5" w:name="_Toc213151864"/>
       <w:r>
         <w:t>Brainstormen</w:t>
       </w:r>
@@ -1805,7 +1805,7 @@
       <w:pPr>
         <w:pStyle w:val="Kop1"/>
       </w:pPr>
-      <w:bookmarkStart w:id="6" w:name="_Toc211945827"/>
+      <w:bookmarkStart w:id="6" w:name="_Toc213151865"/>
       <w:r>
         <w:lastRenderedPageBreak/>
         <w:t>Wireframes</w:t>
@@ -1816,7 +1816,7 @@
       <w:pPr>
         <w:pStyle w:val="Kop2"/>
       </w:pPr>
-      <w:bookmarkStart w:id="7" w:name="_Toc211945828"/>
+      <w:bookmarkStart w:id="7" w:name="_Toc213151866"/>
       <w:r>
         <w:t>Dashboard</w:t>
       </w:r>
@@ -1888,7 +1888,7 @@
       <w:pPr>
         <w:pStyle w:val="Kop2"/>
       </w:pPr>
-      <w:bookmarkStart w:id="8" w:name="_Toc211945829"/>
+      <w:bookmarkStart w:id="8" w:name="_Toc213151867"/>
       <w:r>
         <w:t>Leaderboard</w:t>
       </w:r>
@@ -1940,7 +1940,7 @@
       <w:pPr>
         <w:pStyle w:val="Kop2"/>
       </w:pPr>
-      <w:bookmarkStart w:id="9" w:name="_Toc211945830"/>
+      <w:bookmarkStart w:id="9" w:name="_Toc213151868"/>
       <w:r>
         <w:t>Settings</w:t>
       </w:r>
@@ -1997,7 +1997,7 @@
       <w:pPr>
         <w:pStyle w:val="Kop1"/>
       </w:pPr>
-      <w:bookmarkStart w:id="10" w:name="_Toc211945831"/>
+      <w:bookmarkStart w:id="10" w:name="_Toc213151869"/>
       <w:r>
         <w:lastRenderedPageBreak/>
         <w:t>ERD</w:t>
@@ -2010,10 +2010,10 @@
           <w:noProof/>
         </w:rPr>
         <w:drawing>
-          <wp:inline distT="0" distB="0" distL="0" distR="0" wp14:anchorId="7D80DF0F" wp14:editId="30693F9B">
-            <wp:extent cx="5753100" cy="3171825"/>
-            <wp:effectExtent l="0" t="0" r="0" b="9525"/>
-            <wp:docPr id="1949896096" name="Afbeelding 2"/>
+          <wp:inline distT="0" distB="0" distL="0" distR="0" wp14:anchorId="45D7D736" wp14:editId="133B85E1">
+            <wp:extent cx="5752465" cy="2941320"/>
+            <wp:effectExtent l="0" t="0" r="635" b="0"/>
+            <wp:docPr id="752905360" name="Afbeelding 3"/>
             <wp:cNvGraphicFramePr>
               <a:graphicFrameLocks xmlns:a="http://schemas.openxmlformats.org/drawingml/2006/main" noChangeAspect="1"/>
             </wp:cNvGraphicFramePr>
@@ -2021,7 +2021,7 @@
               <a:graphicData uri="http://schemas.openxmlformats.org/drawingml/2006/picture">
                 <pic:pic xmlns:pic="http://schemas.openxmlformats.org/drawingml/2006/picture">
                   <pic:nvPicPr>
-                    <pic:cNvPr id="0" name="Picture 53"/>
+                    <pic:cNvPr id="0" name="Picture 1"/>
                     <pic:cNvPicPr>
                       <a:picLocks noChangeAspect="1" noChangeArrowheads="1"/>
                     </pic:cNvPicPr>
@@ -2042,7 +2042,7 @@
                   <pic:spPr bwMode="auto">
                     <a:xfrm>
                       <a:off x="0" y="0"/>
-                      <a:ext cx="5753100" cy="3171825"/>
+                      <a:ext cx="5752465" cy="2941320"/>
                     </a:xfrm>
                     <a:prstGeom prst="rect">
                       <a:avLst/>
@@ -2063,6 +2063,11 @@
       </w:r>
       <w:r>
         <w:br/>
+      </w:r>
+      <w:r>
+        <w:rPr>
+          <w:rStyle w:val="Kop1Char"/>
+        </w:rPr>
         <w:t>Technische uitdagingen &amp; leerdoelen</w:t>
       </w:r>
     </w:p>
@@ -2070,28 +2075,14 @@
       <w:pPr>
         <w:pStyle w:val="Kop2"/>
       </w:pPr>
-      <w:bookmarkStart w:id="11" w:name="_Toc211945832"/>
+      <w:bookmarkStart w:id="11" w:name="_Toc213151870"/>
       <w:r>
         <w:t>Technische uitdagingen</w:t>
       </w:r>
       <w:bookmarkEnd w:id="11"/>
     </w:p>
     <w:p>
-      <w:pPr>
-        <w:pStyle w:val="Kop2"/>
-        <w:rPr>
-          <w:rFonts w:asciiTheme="minorHAnsi" w:eastAsiaTheme="minorHAnsi" w:hAnsiTheme="minorHAnsi" w:cstheme="minorBidi"/>
-          <w:sz w:val="24"/>
-          <w:szCs w:val="24"/>
-        </w:rPr>
-      </w:pPr>
-      <w:bookmarkStart w:id="12" w:name="_Toc211945833"/>
       <w:r>
-        <w:rPr>
-          <w:rFonts w:asciiTheme="minorHAnsi" w:eastAsiaTheme="minorHAnsi" w:hAnsiTheme="minorHAnsi" w:cstheme="minorBidi"/>
-          <w:sz w:val="24"/>
-          <w:szCs w:val="24"/>
-        </w:rPr>
         <w:t>De technische uitdagingen waar ik tegenaan zal lopen zijn onder andere het opzetten van een event-driven webapplicatie en het ontwikkelen en beheren van achtergrondtaken.</w:t>
       </w:r>
     </w:p>
@@ -2099,13 +2090,14 @@
       <w:pPr>
         <w:pStyle w:val="Kop2"/>
       </w:pPr>
+      <w:bookmarkStart w:id="12" w:name="_Toc213151871"/>
       <w:r>
         <w:t xml:space="preserve">Nieuwe </w:t>
       </w:r>
-      <w:bookmarkEnd w:id="12"/>
       <w:r>
         <w:t>web vaardigheden</w:t>
       </w:r>
+      <w:bookmarkEnd w:id="12"/>
     </w:p>
     <w:p>
       <w:r>
@@ -2119,7 +2111,7 @@
       <w:pPr>
         <w:pStyle w:val="Kop1"/>
       </w:pPr>
-      <w:bookmarkStart w:id="13" w:name="_Toc211945834"/>
+      <w:bookmarkStart w:id="13" w:name="_Toc213151872"/>
       <w:r>
         <w:lastRenderedPageBreak/>
         <w:t>Planning</w:t>
@@ -4582,6 +4574,8 @@
     <w:rsid w:val="003F174B"/>
     <w:rsid w:val="00576A48"/>
     <w:rsid w:val="006D7B96"/>
+    <w:rsid w:val="00796B08"/>
+    <w:rsid w:val="00822D5F"/>
     <w:rsid w:val="008244F0"/>
     <w:rsid w:val="009C48DE"/>
     <w:rsid w:val="00B24FC6"/>

</xml_diff>